<commit_message>
proyecto guia1 actividad 1
</commit_message>
<xml_diff>
--- a/podcast/1. Why I started a Podcast.docx
+++ b/podcast/1. Why I started a Podcast.docx
@@ -214,14 +214,7 @@
           <w:color w:val="333333"/>
           <w:highlight w:val="yellow"/>
         </w:rPr>
-        <w:t>ﬁ</w:t>
-      </w:r>
-      <w:r>
-        <w:rPr>
-          <w:color w:val="333333"/>
-          <w:highlight w:val="yellow"/>
-        </w:rPr>
-        <w:t>rst</w:t>
+        <w:t>ﬁrst</w:t>
       </w:r>
       <w:commentRangeEnd w:id="4"/>
       <w:r>
@@ -612,8 +605,15 @@
       <w:r>
         <w:rPr>
           <w:color w:val="333333"/>
-        </w:rPr>
-        <w:t>maybe you’ve</w:t>
+          <w:highlight w:val="yellow"/>
+        </w:rPr>
+        <w:t>maybe</w:t>
+      </w:r>
+      <w:r>
+        <w:rPr>
+          <w:color w:val="333333"/>
+        </w:rPr>
+        <w:t xml:space="preserve"> you’ve</w:t>
       </w:r>
       <w:r>
         <w:rPr>
@@ -802,13 +802,7 @@
         <w:rPr>
           <w:color w:val="333333"/>
         </w:rPr>
-        <w:t>what it’s all</w:t>
-      </w:r>
-      <w:r>
-        <w:rPr>
-          <w:color w:val="333333"/>
-        </w:rPr>
-        <w:t xml:space="preserve"> about. So whoever you are, wherever you are at, however you’ve </w:t>
+        <w:t xml:space="preserve">what it’s all about. So whoever you are, wherever you are at, however you’ve </w:t>
       </w:r>
       <w:commentRangeStart w:id="17"/>
       <w:r>
@@ -1531,13 +1525,7 @@
         <w:rPr>
           <w:color w:val="333333"/>
         </w:rPr>
-        <w:t xml:space="preserve"> has time to watch YouTube vid</w:t>
-      </w:r>
-      <w:r>
-        <w:rPr>
-          <w:color w:val="333333"/>
-        </w:rPr>
-        <w:t>eos. For example,</w:t>
+        <w:t xml:space="preserve"> has time to watch YouTube videos. For example,</w:t>
       </w:r>
       <w:r>
         <w:rPr>
@@ -2967,13 +2955,7 @@
         <w:rPr>
           <w:color w:val="333333"/>
         </w:rPr>
-        <w:t>a really unique connection between the podcaster and the listene</w:t>
-      </w:r>
-      <w:r>
-        <w:rPr>
-          <w:color w:val="333333"/>
-        </w:rPr>
-        <w:t>r, and I wanted to create</w:t>
+        <w:t>a really unique connection between the podcaster and the listener, and I wanted to create</w:t>
       </w:r>
       <w:r>
         <w:rPr>
@@ -3097,13 +3079,7 @@
         <w:rPr>
           <w:color w:val="333333"/>
         </w:rPr>
-        <w:t>immensely, an</w:t>
-      </w:r>
-      <w:r>
-        <w:rPr>
-          <w:color w:val="333333"/>
-        </w:rPr>
-        <w:t>d</w:t>
+        <w:t>immensely, and</w:t>
       </w:r>
       <w:r>
         <w:rPr>
@@ -3351,13 +3327,7 @@
         <w:rPr>
           <w:color w:val="333333"/>
         </w:rPr>
-        <w:t>addition to that, I’ll create podcast ep</w:t>
-      </w:r>
-      <w:r>
-        <w:rPr>
-          <w:color w:val="333333"/>
-        </w:rPr>
-        <w:t>isodes. And this podcast is for you, if you are an English</w:t>
+        <w:t>addition to that, I’ll create podcast episodes. And this podcast is for you, if you are an English</w:t>
       </w:r>
       <w:r>
         <w:rPr>
@@ -3803,13 +3773,7 @@
         <w:rPr>
           <w:color w:val="333333"/>
         </w:rPr>
-        <w:t>t</w:t>
-      </w:r>
-      <w:r>
-        <w:rPr>
-          <w:color w:val="333333"/>
-        </w:rPr>
-        <w:t>hings</w:t>
+        <w:t>things</w:t>
       </w:r>
       <w:r>
         <w:rPr>
@@ -3913,7 +3877,20 @@
         <w:rPr>
           <w:color w:val="333333"/>
         </w:rPr>
-        <w:t>we’ll help you on your journey. And even if you’re not an English learner, but you’re an</w:t>
+        <w:t xml:space="preserve">we’ll </w:t>
+      </w:r>
+      <w:r>
+        <w:rPr>
+          <w:color w:val="333333"/>
+          <w:highlight w:val="yellow"/>
+        </w:rPr>
+        <w:t>help you</w:t>
+      </w:r>
+      <w:r>
+        <w:rPr>
+          <w:color w:val="333333"/>
+        </w:rPr>
+        <w:t xml:space="preserve"> on your journey. And even if you’re not an English learner, but you’re an</w:t>
       </w:r>
       <w:r>
         <w:rPr>
@@ -4024,13 +4001,7 @@
         <w:rPr>
           <w:color w:val="333333"/>
         </w:rPr>
-        <w:t>sure you, you can ﬁnd a lot of stuff h</w:t>
-      </w:r>
-      <w:r>
-        <w:rPr>
-          <w:color w:val="333333"/>
-        </w:rPr>
-        <w:t>ere, as well. Because I’m going to</w:t>
+        <w:t>sure you, you can ﬁnd a lot of stuff here, as well. Because I’m going to</w:t>
       </w:r>
       <w:r>
         <w:rPr>
@@ -4234,6 +4205,208 @@
         </w:rPr>
         <w:t xml:space="preserve"> </w:t>
       </w:r>
+      <w:r>
+        <w:rPr>
+          <w:color w:val="333333"/>
+          <w:highlight w:val="yellow"/>
+        </w:rPr>
+        <w:t>funny</w:t>
+      </w:r>
+      <w:r>
+        <w:rPr>
+          <w:color w:val="333333"/>
+          <w:spacing w:val="2"/>
+        </w:rPr>
+        <w:t xml:space="preserve"> </w:t>
+      </w:r>
+      <w:r>
+        <w:rPr>
+          <w:color w:val="333333"/>
+        </w:rPr>
+        <w:t>things</w:t>
+      </w:r>
+      <w:r>
+        <w:rPr>
+          <w:color w:val="333333"/>
+          <w:spacing w:val="2"/>
+        </w:rPr>
+        <w:t xml:space="preserve"> </w:t>
+      </w:r>
+      <w:r>
+        <w:rPr>
+          <w:color w:val="333333"/>
+        </w:rPr>
+        <w:t>that</w:t>
+      </w:r>
+      <w:r>
+        <w:rPr>
+          <w:color w:val="333333"/>
+          <w:spacing w:val="2"/>
+        </w:rPr>
+        <w:t xml:space="preserve"> </w:t>
+      </w:r>
+      <w:r>
+        <w:rPr>
+          <w:color w:val="333333"/>
+        </w:rPr>
+        <w:t>happen</w:t>
+      </w:r>
+      <w:r>
+        <w:rPr>
+          <w:color w:val="333333"/>
+          <w:spacing w:val="3"/>
+        </w:rPr>
+        <w:t xml:space="preserve"> </w:t>
+      </w:r>
+      <w:r>
+        <w:rPr>
+          <w:color w:val="333333"/>
+        </w:rPr>
+        <w:t>in</w:t>
+      </w:r>
+      <w:r>
+        <w:rPr>
+          <w:color w:val="333333"/>
+          <w:spacing w:val="2"/>
+        </w:rPr>
+        <w:t xml:space="preserve"> </w:t>
+      </w:r>
+      <w:r>
+        <w:rPr>
+          <w:color w:val="333333"/>
+        </w:rPr>
+        <w:t>the</w:t>
+      </w:r>
+      <w:r>
+        <w:rPr>
+          <w:color w:val="333333"/>
+          <w:spacing w:val="2"/>
+        </w:rPr>
+        <w:t xml:space="preserve"> </w:t>
+      </w:r>
+      <w:r>
+        <w:rPr>
+          <w:color w:val="333333"/>
+        </w:rPr>
+        <w:t>language</w:t>
+      </w:r>
+      <w:r>
+        <w:rPr>
+          <w:color w:val="333333"/>
+          <w:spacing w:val="2"/>
+        </w:rPr>
+        <w:t xml:space="preserve"> </w:t>
+      </w:r>
+      <w:r>
+        <w:rPr>
+          <w:color w:val="333333"/>
+        </w:rPr>
+        <w:t>when</w:t>
+      </w:r>
+      <w:r>
+        <w:rPr>
+          <w:color w:val="333333"/>
+          <w:spacing w:val="2"/>
+        </w:rPr>
+        <w:t xml:space="preserve"> </w:t>
+      </w:r>
+      <w:r>
+        <w:rPr>
+          <w:color w:val="333333"/>
+        </w:rPr>
+        <w:t>we</w:t>
+      </w:r>
+      <w:r>
+        <w:rPr>
+          <w:color w:val="333333"/>
+          <w:spacing w:val="2"/>
+        </w:rPr>
+        <w:t xml:space="preserve"> </w:t>
+      </w:r>
+      <w:r>
+        <w:rPr>
+          <w:color w:val="333333"/>
+        </w:rPr>
+        <w:t>speak.</w:t>
+      </w:r>
+      <w:r>
+        <w:rPr>
+          <w:color w:val="333333"/>
+          <w:spacing w:val="3"/>
+        </w:rPr>
+        <w:t xml:space="preserve"> </w:t>
+      </w:r>
+      <w:r>
+        <w:rPr>
+          <w:color w:val="333333"/>
+        </w:rPr>
+        <w:t>This</w:t>
+      </w:r>
+      <w:r>
+        <w:rPr>
+          <w:color w:val="333333"/>
+          <w:spacing w:val="2"/>
+        </w:rPr>
+        <w:t xml:space="preserve"> </w:t>
+      </w:r>
+      <w:r>
+        <w:rPr>
+          <w:color w:val="333333"/>
+        </w:rPr>
+        <w:t>podcast</w:t>
+      </w:r>
+      <w:r>
+        <w:rPr>
+          <w:color w:val="333333"/>
+          <w:spacing w:val="2"/>
+        </w:rPr>
+        <w:t xml:space="preserve"> </w:t>
+      </w:r>
+      <w:r>
+        <w:rPr>
+          <w:color w:val="333333"/>
+        </w:rPr>
+        <w:t>is</w:t>
+      </w:r>
+      <w:r>
+        <w:rPr>
+          <w:color w:val="333333"/>
+          <w:spacing w:val="2"/>
+        </w:rPr>
+        <w:t xml:space="preserve"> </w:t>
+      </w:r>
+      <w:r>
+        <w:rPr>
+          <w:color w:val="333333"/>
+        </w:rPr>
+        <w:t>for</w:t>
+      </w:r>
+      <w:r>
+        <w:rPr>
+          <w:color w:val="333333"/>
+          <w:spacing w:val="2"/>
+        </w:rPr>
+        <w:t xml:space="preserve"> </w:t>
+      </w:r>
+      <w:r>
+        <w:rPr>
+          <w:color w:val="333333"/>
+        </w:rPr>
+        <w:t>you,</w:t>
+      </w:r>
+      <w:r>
+        <w:rPr>
+          <w:color w:val="333333"/>
+          <w:spacing w:val="-69"/>
+        </w:rPr>
+        <w:t xml:space="preserve"> </w:t>
+      </w:r>
+      <w:r>
+        <w:rPr>
+          <w:color w:val="333333"/>
+        </w:rPr>
+        <w:t xml:space="preserve">as well, if you are an English teacher. And do you want to </w:t>
+      </w:r>
       <w:bookmarkStart w:id="33" w:name="_GoBack"/>
       <w:bookmarkEnd w:id="33"/>
       <w:r>
@@ -4241,202 +4414,13 @@
           <w:color w:val="333333"/>
           <w:highlight w:val="yellow"/>
         </w:rPr>
-        <w:t>funny</w:t>
-      </w:r>
-      <w:r>
-        <w:rPr>
-          <w:color w:val="333333"/>
-          <w:spacing w:val="2"/>
-        </w:rPr>
-        <w:t xml:space="preserve"> </w:t>
-      </w:r>
-      <w:r>
-        <w:rPr>
-          <w:color w:val="333333"/>
-        </w:rPr>
-        <w:t>things</w:t>
-      </w:r>
-      <w:r>
-        <w:rPr>
-          <w:color w:val="333333"/>
-          <w:spacing w:val="2"/>
-        </w:rPr>
-        <w:t xml:space="preserve"> </w:t>
-      </w:r>
-      <w:r>
-        <w:rPr>
-          <w:color w:val="333333"/>
-        </w:rPr>
-        <w:t>that</w:t>
-      </w:r>
-      <w:r>
-        <w:rPr>
-          <w:color w:val="333333"/>
-          <w:spacing w:val="2"/>
-        </w:rPr>
-        <w:t xml:space="preserve"> </w:t>
-      </w:r>
-      <w:r>
-        <w:rPr>
-          <w:color w:val="333333"/>
-        </w:rPr>
-        <w:t>happen</w:t>
-      </w:r>
-      <w:r>
-        <w:rPr>
-          <w:color w:val="333333"/>
-          <w:spacing w:val="3"/>
-        </w:rPr>
-        <w:t xml:space="preserve"> </w:t>
-      </w:r>
-      <w:r>
-        <w:rPr>
-          <w:color w:val="333333"/>
-        </w:rPr>
-        <w:t>in</w:t>
-      </w:r>
-      <w:r>
-        <w:rPr>
-          <w:color w:val="333333"/>
-          <w:spacing w:val="2"/>
-        </w:rPr>
-        <w:t xml:space="preserve"> </w:t>
-      </w:r>
-      <w:r>
-        <w:rPr>
-          <w:color w:val="333333"/>
-        </w:rPr>
-        <w:t>the</w:t>
-      </w:r>
-      <w:r>
-        <w:rPr>
-          <w:color w:val="333333"/>
-          <w:spacing w:val="2"/>
-        </w:rPr>
-        <w:t xml:space="preserve"> </w:t>
-      </w:r>
-      <w:r>
-        <w:rPr>
-          <w:color w:val="333333"/>
-        </w:rPr>
-        <w:t>language</w:t>
-      </w:r>
-      <w:r>
-        <w:rPr>
-          <w:color w:val="333333"/>
-          <w:spacing w:val="2"/>
-        </w:rPr>
-        <w:t xml:space="preserve"> </w:t>
-      </w:r>
-      <w:r>
-        <w:rPr>
-          <w:color w:val="333333"/>
-        </w:rPr>
-        <w:t>when</w:t>
-      </w:r>
-      <w:r>
-        <w:rPr>
-          <w:color w:val="333333"/>
-          <w:spacing w:val="2"/>
-        </w:rPr>
-        <w:t xml:space="preserve"> </w:t>
-      </w:r>
-      <w:r>
-        <w:rPr>
-          <w:color w:val="333333"/>
-        </w:rPr>
-        <w:t>we</w:t>
-      </w:r>
-      <w:r>
-        <w:rPr>
-          <w:color w:val="333333"/>
-          <w:spacing w:val="2"/>
-        </w:rPr>
-        <w:t xml:space="preserve"> </w:t>
-      </w:r>
-      <w:r>
-        <w:rPr>
-          <w:color w:val="333333"/>
-        </w:rPr>
-        <w:t>speak.</w:t>
-      </w:r>
-      <w:r>
-        <w:rPr>
-          <w:color w:val="333333"/>
-          <w:spacing w:val="3"/>
-        </w:rPr>
-        <w:t xml:space="preserve"> </w:t>
-      </w:r>
-      <w:r>
-        <w:rPr>
-          <w:color w:val="333333"/>
-        </w:rPr>
-        <w:t>This</w:t>
-      </w:r>
-      <w:r>
-        <w:rPr>
-          <w:color w:val="333333"/>
-          <w:spacing w:val="2"/>
-        </w:rPr>
-        <w:t xml:space="preserve"> </w:t>
-      </w:r>
-      <w:r>
-        <w:rPr>
-          <w:color w:val="333333"/>
-        </w:rPr>
-        <w:t>podcast</w:t>
-      </w:r>
-      <w:r>
-        <w:rPr>
-          <w:color w:val="333333"/>
-          <w:spacing w:val="2"/>
-        </w:rPr>
-        <w:t xml:space="preserve"> </w:t>
-      </w:r>
-      <w:r>
-        <w:rPr>
-          <w:color w:val="333333"/>
-        </w:rPr>
-        <w:t>is</w:t>
-      </w:r>
-      <w:r>
-        <w:rPr>
-          <w:color w:val="333333"/>
-          <w:spacing w:val="2"/>
-        </w:rPr>
-        <w:t xml:space="preserve"> </w:t>
-      </w:r>
-      <w:r>
-        <w:rPr>
-          <w:color w:val="333333"/>
-        </w:rPr>
-        <w:t>for</w:t>
-      </w:r>
-      <w:r>
-        <w:rPr>
-          <w:color w:val="333333"/>
-          <w:spacing w:val="2"/>
-        </w:rPr>
-        <w:t xml:space="preserve"> </w:t>
-      </w:r>
-      <w:r>
-        <w:rPr>
-          <w:color w:val="333333"/>
-        </w:rPr>
-        <w:t>you,</w:t>
-      </w:r>
-      <w:r>
-        <w:rPr>
-          <w:color w:val="333333"/>
-          <w:spacing w:val="-69"/>
-        </w:rPr>
-        <w:t xml:space="preserve"> </w:t>
-      </w:r>
-      <w:r>
-        <w:rPr>
-          <w:color w:val="333333"/>
-        </w:rPr>
-        <w:t>as well, if you are an English teacher. And do you want to improve your skills at teaching</w:t>
+        <w:t>improve your</w:t>
+      </w:r>
+      <w:r>
+        <w:rPr>
+          <w:color w:val="333333"/>
+        </w:rPr>
+        <w:t xml:space="preserve"> skills at teaching</w:t>
       </w:r>
       <w:r>
         <w:rPr>
@@ -4852,13 +4836,7 @@
         <w:rPr>
           <w:color w:val="333333"/>
         </w:rPr>
-        <w:t>you know what to expect or what to demand as a learner. Or as you’r</w:t>
-      </w:r>
-      <w:r>
-        <w:rPr>
-          <w:color w:val="333333"/>
-        </w:rPr>
-        <w:t>e creating your own</w:t>
+        <w:t>you know what to expect or what to demand as a learner. Or as you’re creating your own</w:t>
       </w:r>
       <w:r>
         <w:rPr>
@@ -5092,13 +5070,7 @@
         <w:rPr>
           <w:color w:val="333333"/>
         </w:rPr>
-        <w:t>ﬁ</w:t>
-      </w:r>
-      <w:r>
-        <w:rPr>
-          <w:color w:val="333333"/>
-        </w:rPr>
-        <w:t>nd</w:t>
+        <w:t>ﬁnd</w:t>
       </w:r>
       <w:r>
         <w:rPr>
@@ -5202,13 +5174,7 @@
         <w:rPr>
           <w:color w:val="333333"/>
         </w:rPr>
-        <w:t>ﬁ</w:t>
-      </w:r>
-      <w:r>
-        <w:rPr>
-          <w:color w:val="333333"/>
-        </w:rPr>
-        <w:t>nd</w:t>
+        <w:t>ﬁnd</w:t>
       </w:r>
       <w:r>
         <w:rPr>
@@ -5372,13 +5338,7 @@
         <w:rPr>
           <w:color w:val="333333"/>
         </w:rPr>
-        <w:t>it’s going to change and I’m going to add things. And, if I add thing</w:t>
-      </w:r>
-      <w:r>
-        <w:rPr>
-          <w:color w:val="333333"/>
-        </w:rPr>
-        <w:t>s to the original plan, it’s</w:t>
+        <w:t>it’s going to change and I’m going to add things. And, if I add things to the original plan, it’s</w:t>
       </w:r>
       <w:r>
         <w:rPr>
@@ -6616,19 +6576,7 @@
         <w:rPr>
           <w:color w:val="333333"/>
         </w:rPr>
-        <w:t>ﬂ</w:t>
-      </w:r>
-      <w:r>
-        <w:rPr>
-          <w:color w:val="333333"/>
-        </w:rPr>
-        <w:t>ue</w:t>
-      </w:r>
-      <w:r>
-        <w:rPr>
-          <w:color w:val="333333"/>
-        </w:rPr>
-        <w:t>ncy,</w:t>
+        <w:t>ﬂuency,</w:t>
       </w:r>
       <w:r>
         <w:rPr>
@@ -7148,13 +7096,7 @@
         <w:rPr>
           <w:color w:val="333333"/>
         </w:rPr>
-        <w:t>listen</w:t>
-      </w:r>
-      <w:r>
-        <w:rPr>
-          <w:color w:val="333333"/>
-        </w:rPr>
-        <w:t>ing</w:t>
+        <w:t>listening</w:t>
       </w:r>
       <w:r>
         <w:rPr>

</xml_diff>